<commit_message>
added html and css
</commit_message>
<xml_diff>
--- a/webDevelopment/HTML heading.docx
+++ b/webDevelopment/HTML heading.docx
@@ -400,7 +400,21 @@
         <w:rPr>
           <w:b/>
         </w:rPr>
-        <w:t>&lt;h1&gt; heading &lt;/h2&gt;</w:t>
+        <w:t>&lt;h1&gt; heading &lt;/h</w:t>
+      </w:r>
+      <w:r>
+        <w:rPr>
+          <w:b/>
+        </w:rPr>
+        <w:t>1</w:t>
+      </w:r>
+      <w:bookmarkStart w:id="0" w:name="_GoBack"/>
+      <w:bookmarkEnd w:id="0"/>
+      <w:r>
+        <w:rPr>
+          <w:b/>
+        </w:rPr>
+        <w:t>&gt;</w:t>
       </w:r>
     </w:p>
     <w:p>
@@ -3523,8 +3537,6 @@
         </w:rPr>
         <w:t xml:space="preserve">    Documents\report.txt</w:t>
       </w:r>
-      <w:bookmarkStart w:id="0" w:name="_GoBack"/>
-      <w:bookmarkEnd w:id="0"/>
     </w:p>
     <w:p>
       <w:pPr>

</xml_diff>